<commit_message>
docs(group) - Requirements updated
</commit_message>
<xml_diff>
--- a/reports/Group/D01/D01 - 00 - Requirements - Group.docx
+++ b/reports/Group/D01/D01 - 00 - Requirements - Group.docx
@@ -1027,21 +1027,7 @@
                   <w:rPr>
                     <w:rFonts w:asciiTheme="majorHAnsi" w:hAnsiTheme="majorHAnsi" w:cstheme="majorHAnsi"/>
                   </w:rPr>
-                  <w:t xml:space="preserve"> de</w:t>
-                </w:r>
-                <w:proofErr w:type="spellStart"/>
-                <w:r>
-                  <w:rPr>
-                    <w:rFonts w:asciiTheme="majorHAnsi" w:hAnsiTheme="majorHAnsi" w:cstheme="majorHAnsi"/>
-                  </w:rPr>
-                  <w:t>veloper</w:t>
-                </w:r>
-                <w:proofErr w:type="spellEnd"/>
-                <w:r>
-                  <w:rPr>
-                    <w:rFonts w:asciiTheme="majorHAnsi" w:hAnsiTheme="majorHAnsi" w:cstheme="majorHAnsi"/>
-                  </w:rPr>
-                  <w:t>, analyst, tester</w:t>
+                  <w:t xml:space="preserve"> developer, analyst, tester</w:t>
                 </w:r>
               </w:sdtContent>
             </w:sdt>
@@ -2393,7 +2379,10 @@
         </w:sdtPr>
         <w:sdtContent>
           <w:r>
-            <w:t xml:space="preserve">    </w:t>
+            <w:t>X</w:t>
+          </w:r>
+          <w:r>
+            <w:t xml:space="preserve"> </w:t>
           </w:r>
         </w:sdtContent>
       </w:sdt>
@@ -11052,6 +11041,7 @@
     <w:rsid w:val="00271C52"/>
     <w:rsid w:val="00336824"/>
     <w:rsid w:val="00364D10"/>
+    <w:rsid w:val="00397BC3"/>
     <w:rsid w:val="003B5C99"/>
     <w:rsid w:val="003C317A"/>
     <w:rsid w:val="0040200D"/>
@@ -11079,6 +11069,7 @@
     <w:rsid w:val="00790E22"/>
     <w:rsid w:val="00802250"/>
     <w:rsid w:val="0082287A"/>
+    <w:rsid w:val="008A1DE9"/>
     <w:rsid w:val="008B1087"/>
     <w:rsid w:val="008B2B2C"/>
     <w:rsid w:val="008E4C14"/>

</xml_diff>